<commit_message>
Filtro acoplado por rejilla funcional
</commit_message>
<xml_diff>
--- a/Informes/Filtros acoplados.docx
+++ b/Informes/Filtros acoplados.docx
@@ -230,7 +230,7 @@
           <w:color w:val="6A9955"/>
           <w:sz w:val="21"/>
           <w:szCs w:val="21"/>
-          <w:lang w:eastAsia="es-ES"/>
+          <w:lang w:val="en-US" w:eastAsia="es-ES"/>
         </w:rPr>
       </w:pPr>
       <w:r>
@@ -249,7 +249,7 @@
           <w:color w:val="9CDCFE"/>
           <w:sz w:val="21"/>
           <w:szCs w:val="21"/>
-          <w:lang w:eastAsia="es-ES"/>
+          <w:lang w:val="en-US" w:eastAsia="es-ES"/>
         </w:rPr>
         <w:t>l0</w:t>
       </w:r>
@@ -259,7 +259,7 @@
           <w:color w:val="CCCCCC"/>
           <w:sz w:val="21"/>
           <w:szCs w:val="21"/>
-          <w:lang w:eastAsia="es-ES"/>
+          <w:lang w:val="en-US" w:eastAsia="es-ES"/>
         </w:rPr>
         <w:t xml:space="preserve"> </w:t>
       </w:r>
@@ -269,7 +269,7 @@
           <w:color w:val="D4D4D4"/>
           <w:sz w:val="21"/>
           <w:szCs w:val="21"/>
-          <w:lang w:eastAsia="es-ES"/>
+          <w:lang w:val="en-US" w:eastAsia="es-ES"/>
         </w:rPr>
         <w:t>=</w:t>
       </w:r>
@@ -279,7 +279,7 @@
           <w:color w:val="CCCCCC"/>
           <w:sz w:val="21"/>
           <w:szCs w:val="21"/>
-          <w:lang w:eastAsia="es-ES"/>
+          <w:lang w:val="en-US" w:eastAsia="es-ES"/>
         </w:rPr>
         <w:t xml:space="preserve"> </w:t>
       </w:r>
@@ -289,7 +289,7 @@
           <w:color w:val="B5CEA8"/>
           <w:sz w:val="21"/>
           <w:szCs w:val="21"/>
-          <w:lang w:eastAsia="es-ES"/>
+          <w:lang w:val="en-US" w:eastAsia="es-ES"/>
         </w:rPr>
         <w:t>5</w:t>
       </w:r>
@@ -299,7 +299,7 @@
           <w:color w:val="CCCCCC"/>
           <w:sz w:val="21"/>
           <w:szCs w:val="21"/>
-          <w:lang w:eastAsia="es-ES"/>
+          <w:lang w:val="en-US" w:eastAsia="es-ES"/>
         </w:rPr>
         <w:t xml:space="preserve"> </w:t>
       </w:r>
@@ -309,7 +309,7 @@
           <w:color w:val="6A9955"/>
           <w:sz w:val="21"/>
           <w:szCs w:val="21"/>
-          <w:lang w:eastAsia="es-ES"/>
+          <w:lang w:val="en-US" w:eastAsia="es-ES"/>
         </w:rPr>
         <w:t># mm</w:t>
       </w:r>
@@ -323,7 +323,7 @@
           <w:color w:val="6A9955"/>
           <w:sz w:val="21"/>
           <w:szCs w:val="21"/>
-          <w:lang w:eastAsia="es-ES"/>
+          <w:lang w:val="en-US" w:eastAsia="es-ES"/>
         </w:rPr>
       </w:pPr>
     </w:p>
@@ -1822,6 +1822,9 @@
     </w:p>
     <w:p>
       <w:r>
+        <w:rPr>
+          <w:noProof/>
+        </w:rPr>
         <w:drawing>
           <wp:inline distT="0" distB="0" distL="0" distR="0" wp14:anchorId="3A68B4DA" wp14:editId="2EAEB362">
             <wp:extent cx="5403850" cy="2540521"/>
@@ -2316,6 +2319,9 @@
     <w:p/>
     <w:p>
       <w:r>
+        <w:rPr>
+          <w:noProof/>
+        </w:rPr>
         <w:drawing>
           <wp:inline distT="0" distB="0" distL="0" distR="0" wp14:anchorId="5A79AFAD" wp14:editId="574EF063">
             <wp:extent cx="5365750" cy="2737137"/>
@@ -2360,6 +2366,9 @@
     </w:p>
     <w:p>
       <w:r>
+        <w:rPr>
+          <w:noProof/>
+        </w:rPr>
         <w:drawing>
           <wp:inline distT="0" distB="0" distL="0" distR="0" wp14:anchorId="4162A134" wp14:editId="190BB53F">
             <wp:extent cx="2540000" cy="3537415"/>
@@ -2399,7 +2408,1081 @@
     </w:p>
     <w:p>
       <w:r>
-        <w:t>Más adelante se ajustará una matriz independiente para cada sección</w:t>
+        <w:br w:type="page"/>
+      </w:r>
+    </w:p>
+    <w:p>
+      <w:pPr>
+        <w:rPr>
+          <w:b/>
+          <w:bCs/>
+        </w:rPr>
+      </w:pPr>
+      <w:r>
+        <w:rPr>
+          <w:b/>
+          <w:bCs/>
+        </w:rPr>
+        <w:lastRenderedPageBreak/>
+        <w:t>Diseño del resonador</w:t>
+      </w:r>
+    </w:p>
+    <w:p>
+      <w:pPr>
+        <w:rPr>
+          <w:rFonts w:eastAsiaTheme="minorEastAsia"/>
+        </w:rPr>
+      </w:pPr>
+      <m:oMathPara>
+        <m:oMath>
+          <m:sSub>
+            <m:sSubPr>
+              <m:ctrlPr>
+                <w:rPr>
+                  <w:rFonts w:ascii="Cambria Math" w:hAnsi="Cambria Math"/>
+                  <w:i/>
+                </w:rPr>
+              </m:ctrlPr>
+            </m:sSubPr>
+            <m:e>
+              <m:r>
+                <w:rPr>
+                  <w:rFonts w:ascii="Cambria Math" w:hAnsi="Cambria Math"/>
+                </w:rPr>
+                <m:t>f</m:t>
+              </m:r>
+            </m:e>
+            <m:sub>
+              <m:r>
+                <w:rPr>
+                  <w:rFonts w:ascii="Cambria Math" w:hAnsi="Cambria Math"/>
+                </w:rPr>
+                <m:t>res</m:t>
+              </m:r>
+            </m:sub>
+          </m:sSub>
+          <m:r>
+            <w:rPr>
+              <w:rFonts w:ascii="Cambria Math" w:hAnsi="Cambria Math"/>
+            </w:rPr>
+            <m:t>=</m:t>
+          </m:r>
+          <m:f>
+            <m:fPr>
+              <m:ctrlPr>
+                <w:rPr>
+                  <w:rFonts w:ascii="Cambria Math" w:hAnsi="Cambria Math"/>
+                  <w:i/>
+                </w:rPr>
+              </m:ctrlPr>
+            </m:fPr>
+            <m:num>
+              <m:r>
+                <w:rPr>
+                  <w:rFonts w:ascii="Cambria Math" w:hAnsi="Cambria Math"/>
+                </w:rPr>
+                <m:t>c</m:t>
+              </m:r>
+            </m:num>
+            <m:den>
+              <m:r>
+                <w:rPr>
+                  <w:rFonts w:ascii="Cambria Math" w:hAnsi="Cambria Math"/>
+                </w:rPr>
+                <m:t>2π</m:t>
+              </m:r>
+            </m:den>
+          </m:f>
+          <m:rad>
+            <m:radPr>
+              <m:degHide m:val="1"/>
+              <m:ctrlPr>
+                <w:rPr>
+                  <w:rFonts w:ascii="Cambria Math" w:hAnsi="Cambria Math"/>
+                  <w:i/>
+                </w:rPr>
+              </m:ctrlPr>
+            </m:radPr>
+            <m:deg/>
+            <m:e>
+              <m:sSup>
+                <m:sSupPr>
+                  <m:ctrlPr>
+                    <w:rPr>
+                      <w:rFonts w:ascii="Cambria Math" w:hAnsi="Cambria Math"/>
+                      <w:i/>
+                    </w:rPr>
+                  </m:ctrlPr>
+                </m:sSupPr>
+                <m:e>
+                  <m:d>
+                    <m:dPr>
+                      <m:ctrlPr>
+                        <w:rPr>
+                          <w:rFonts w:ascii="Cambria Math" w:hAnsi="Cambria Math"/>
+                          <w:i/>
+                        </w:rPr>
+                      </m:ctrlPr>
+                    </m:dPr>
+                    <m:e>
+                      <m:f>
+                        <m:fPr>
+                          <m:ctrlPr>
+                            <w:rPr>
+                              <w:rFonts w:ascii="Cambria Math" w:hAnsi="Cambria Math"/>
+                              <w:i/>
+                            </w:rPr>
+                          </m:ctrlPr>
+                        </m:fPr>
+                        <m:num>
+                          <m:r>
+                            <w:rPr>
+                              <w:rFonts w:ascii="Cambria Math" w:hAnsi="Cambria Math"/>
+                            </w:rPr>
+                            <m:t>pπ</m:t>
+                          </m:r>
+                        </m:num>
+                        <m:den>
+                          <m:r>
+                            <w:rPr>
+                              <w:rFonts w:ascii="Cambria Math" w:hAnsi="Cambria Math"/>
+                            </w:rPr>
+                            <m:t>W</m:t>
+                          </m:r>
+                        </m:den>
+                      </m:f>
+                    </m:e>
+                  </m:d>
+                </m:e>
+                <m:sup>
+                  <m:r>
+                    <w:rPr>
+                      <w:rFonts w:ascii="Cambria Math" w:hAnsi="Cambria Math"/>
+                    </w:rPr>
+                    <m:t>2</m:t>
+                  </m:r>
+                </m:sup>
+              </m:sSup>
+              <m:r>
+                <w:rPr>
+                  <w:rFonts w:ascii="Cambria Math" w:hAnsi="Cambria Math"/>
+                </w:rPr>
+                <m:t>+</m:t>
+              </m:r>
+              <m:sSup>
+                <m:sSupPr>
+                  <m:ctrlPr>
+                    <w:rPr>
+                      <w:rFonts w:ascii="Cambria Math" w:hAnsi="Cambria Math"/>
+                      <w:i/>
+                    </w:rPr>
+                  </m:ctrlPr>
+                </m:sSupPr>
+                <m:e>
+                  <m:d>
+                    <m:dPr>
+                      <m:ctrlPr>
+                        <w:rPr>
+                          <w:rFonts w:ascii="Cambria Math" w:hAnsi="Cambria Math"/>
+                          <w:i/>
+                        </w:rPr>
+                      </m:ctrlPr>
+                    </m:dPr>
+                    <m:e>
+                      <m:f>
+                        <m:fPr>
+                          <m:ctrlPr>
+                            <w:rPr>
+                              <w:rFonts w:ascii="Cambria Math" w:hAnsi="Cambria Math"/>
+                              <w:i/>
+                            </w:rPr>
+                          </m:ctrlPr>
+                        </m:fPr>
+                        <m:num>
+                          <m:r>
+                            <w:rPr>
+                              <w:rFonts w:ascii="Cambria Math" w:hAnsi="Cambria Math"/>
+                            </w:rPr>
+                            <m:t>g</m:t>
+                          </m:r>
+                          <m:r>
+                            <w:rPr>
+                              <w:rFonts w:ascii="Cambria Math" w:hAnsi="Cambria Math"/>
+                            </w:rPr>
+                            <m:t>π</m:t>
+                          </m:r>
+                        </m:num>
+                        <m:den>
+                          <m:r>
+                            <w:rPr>
+                              <w:rFonts w:ascii="Cambria Math" w:hAnsi="Cambria Math"/>
+                            </w:rPr>
+                            <m:t>H</m:t>
+                          </m:r>
+                        </m:den>
+                      </m:f>
+                    </m:e>
+                  </m:d>
+                </m:e>
+                <m:sup>
+                  <m:r>
+                    <w:rPr>
+                      <w:rFonts w:ascii="Cambria Math" w:hAnsi="Cambria Math"/>
+                    </w:rPr>
+                    <m:t>2</m:t>
+                  </m:r>
+                </m:sup>
+              </m:sSup>
+              <m:r>
+                <w:rPr>
+                  <w:rFonts w:ascii="Cambria Math" w:hAnsi="Cambria Math"/>
+                </w:rPr>
+                <m:t>+</m:t>
+              </m:r>
+              <m:sSup>
+                <m:sSupPr>
+                  <m:ctrlPr>
+                    <w:rPr>
+                      <w:rFonts w:ascii="Cambria Math" w:hAnsi="Cambria Math"/>
+                      <w:i/>
+                    </w:rPr>
+                  </m:ctrlPr>
+                </m:sSupPr>
+                <m:e>
+                  <m:d>
+                    <m:dPr>
+                      <m:ctrlPr>
+                        <w:rPr>
+                          <w:rFonts w:ascii="Cambria Math" w:hAnsi="Cambria Math"/>
+                          <w:i/>
+                        </w:rPr>
+                      </m:ctrlPr>
+                    </m:dPr>
+                    <m:e>
+                      <m:f>
+                        <m:fPr>
+                          <m:ctrlPr>
+                            <w:rPr>
+                              <w:rFonts w:ascii="Cambria Math" w:hAnsi="Cambria Math"/>
+                              <w:i/>
+                            </w:rPr>
+                          </m:ctrlPr>
+                        </m:fPr>
+                        <m:num>
+                          <m:r>
+                            <w:rPr>
+                              <w:rFonts w:ascii="Cambria Math" w:hAnsi="Cambria Math"/>
+                            </w:rPr>
+                            <m:t>n</m:t>
+                          </m:r>
+                          <m:r>
+                            <w:rPr>
+                              <w:rFonts w:ascii="Cambria Math" w:hAnsi="Cambria Math"/>
+                            </w:rPr>
+                            <m:t>π</m:t>
+                          </m:r>
+                        </m:num>
+                        <m:den>
+                          <m:r>
+                            <w:rPr>
+                              <w:rFonts w:ascii="Cambria Math" w:hAnsi="Cambria Math"/>
+                            </w:rPr>
+                            <m:t>L</m:t>
+                          </m:r>
+                        </m:den>
+                      </m:f>
+                    </m:e>
+                  </m:d>
+                </m:e>
+                <m:sup>
+                  <m:r>
+                    <w:rPr>
+                      <w:rFonts w:ascii="Cambria Math" w:hAnsi="Cambria Math"/>
+                    </w:rPr>
+                    <m:t>2</m:t>
+                  </m:r>
+                </m:sup>
+              </m:sSup>
+            </m:e>
+          </m:rad>
+        </m:oMath>
+      </m:oMathPara>
+    </w:p>
+    <w:p>
+      <w:r>
+        <w:t>Conociendo que se alimenta con el modo TE</w:t>
+      </w:r>
+      <w:r>
+        <w:rPr>
+          <w:vertAlign w:val="subscript"/>
+        </w:rPr>
+        <w:t>101</w:t>
+      </w:r>
+      <w:r>
+        <w:t>, se toman los siguientes valores:</w:t>
+      </w:r>
+    </w:p>
+    <w:p>
+      <w:pPr>
+        <w:rPr>
+          <w:rFonts w:ascii="Cambria Math" w:hAnsi="Cambria Math"/>
+          <w:oMath/>
+        </w:rPr>
+      </w:pPr>
+      <m:oMathPara>
+        <m:oMathParaPr>
+          <m:jc m:val="left"/>
+        </m:oMathParaPr>
+        <m:oMath>
+          <m:r>
+            <w:rPr>
+              <w:rFonts w:ascii="Cambria Math" w:hAnsi="Cambria Math"/>
+            </w:rPr>
+            <m:t>H=9.525 mm</m:t>
+          </m:r>
+        </m:oMath>
+      </m:oMathPara>
+    </w:p>
+    <w:p>
+      <w:pPr>
+        <w:rPr>
+          <w:rFonts w:ascii="Cambria Math" w:hAnsi="Cambria Math"/>
+          <w:oMath/>
+        </w:rPr>
+      </w:pPr>
+      <m:oMathPara>
+        <m:oMathParaPr>
+          <m:jc m:val="left"/>
+        </m:oMathParaPr>
+        <m:oMath>
+          <m:r>
+            <w:rPr>
+              <w:rFonts w:ascii="Cambria Math" w:hAnsi="Cambria Math"/>
+            </w:rPr>
+            <m:t>L=15 mm</m:t>
+          </m:r>
+        </m:oMath>
+      </m:oMathPara>
+    </w:p>
+    <w:p>
+      <w:pPr>
+        <w:rPr>
+          <w:rFonts w:ascii="Cambria Math" w:hAnsi="Cambria Math"/>
+          <w:oMath/>
+        </w:rPr>
+      </w:pPr>
+      <m:oMathPara>
+        <m:oMathParaPr>
+          <m:jc m:val="left"/>
+        </m:oMathParaPr>
+        <m:oMath>
+          <m:r>
+            <w:rPr>
+              <w:rFonts w:ascii="Cambria Math" w:hAnsi="Cambria Math"/>
+            </w:rPr>
+            <m:t>W=20 mm</m:t>
+          </m:r>
+        </m:oMath>
+      </m:oMathPara>
+    </w:p>
+    <w:p>
+      <w:pPr>
+        <w:rPr>
+          <w:rFonts w:eastAsiaTheme="minorEastAsia"/>
+        </w:rPr>
+      </w:pPr>
+      <w:r>
+        <w:t xml:space="preserve">Que corresponde a una frecuencia de resonancia </w:t>
+      </w:r>
+      <m:oMath>
+        <m:sSub>
+          <m:sSubPr>
+            <m:ctrlPr>
+              <w:rPr>
+                <w:rFonts w:ascii="Cambria Math" w:hAnsi="Cambria Math"/>
+                <w:i/>
+              </w:rPr>
+            </m:ctrlPr>
+          </m:sSubPr>
+          <m:e>
+            <m:r>
+              <w:rPr>
+                <w:rFonts w:ascii="Cambria Math" w:hAnsi="Cambria Math"/>
+              </w:rPr>
+              <m:t>f</m:t>
+            </m:r>
+          </m:e>
+          <m:sub>
+            <m:r>
+              <w:rPr>
+                <w:rFonts w:ascii="Cambria Math" w:hAnsi="Cambria Math"/>
+              </w:rPr>
+              <m:t>res</m:t>
+            </m:r>
+          </m:sub>
+        </m:sSub>
+        <m:r>
+          <w:rPr>
+            <w:rFonts w:ascii="Cambria Math" w:hAnsi="Cambria Math"/>
+          </w:rPr>
+          <m:t>=12.5 GHz</m:t>
+        </m:r>
+      </m:oMath>
+    </w:p>
+    <w:p/>
+    <w:p>
+      <w:r>
+        <w:t>Para validar la frecuencia de resonancia se utiliza un resonador:</w:t>
+      </w:r>
+    </w:p>
+    <w:p>
+      <w:r>
+        <w:drawing>
+          <wp:inline distT="0" distB="0" distL="0" distR="0" wp14:anchorId="0A25740E" wp14:editId="38A1C021">
+            <wp:extent cx="2320032" cy="1365250"/>
+            <wp:effectExtent l="0" t="0" r="4445" b="6350"/>
+            <wp:docPr id="4" name="Imagen 4"/>
+            <wp:cNvGraphicFramePr>
+              <a:graphicFrameLocks xmlns:a="http://schemas.openxmlformats.org/drawingml/2006/main" noChangeAspect="1"/>
+            </wp:cNvGraphicFramePr>
+            <a:graphic xmlns:a="http://schemas.openxmlformats.org/drawingml/2006/main">
+              <a:graphicData uri="http://schemas.openxmlformats.org/drawingml/2006/picture">
+                <pic:pic xmlns:pic="http://schemas.openxmlformats.org/drawingml/2006/picture">
+                  <pic:nvPicPr>
+                    <pic:cNvPr id="1" name=""/>
+                    <pic:cNvPicPr/>
+                  </pic:nvPicPr>
+                  <pic:blipFill>
+                    <a:blip r:embed="rId7"/>
+                    <a:stretch>
+                      <a:fillRect/>
+                    </a:stretch>
+                  </pic:blipFill>
+                  <pic:spPr>
+                    <a:xfrm>
+                      <a:off x="0" y="0"/>
+                      <a:ext cx="2327599" cy="1369703"/>
+                    </a:xfrm>
+                    <a:prstGeom prst="rect">
+                      <a:avLst/>
+                    </a:prstGeom>
+                  </pic:spPr>
+                </pic:pic>
+              </a:graphicData>
+            </a:graphic>
+          </wp:inline>
+        </w:drawing>
+      </w:r>
+      <w:r>
+        <w:t xml:space="preserve">   </w:t>
+      </w:r>
+      <w:r>
+        <w:drawing>
+          <wp:inline distT="0" distB="0" distL="0" distR="0" wp14:anchorId="77F61975" wp14:editId="30B41A73">
+            <wp:extent cx="2381250" cy="1371857"/>
+            <wp:effectExtent l="0" t="0" r="0" b="0"/>
+            <wp:docPr id="5" name="Imagen 5"/>
+            <wp:cNvGraphicFramePr>
+              <a:graphicFrameLocks xmlns:a="http://schemas.openxmlformats.org/drawingml/2006/main" noChangeAspect="1"/>
+            </wp:cNvGraphicFramePr>
+            <a:graphic xmlns:a="http://schemas.openxmlformats.org/drawingml/2006/main">
+              <a:graphicData uri="http://schemas.openxmlformats.org/drawingml/2006/picture">
+                <pic:pic xmlns:pic="http://schemas.openxmlformats.org/drawingml/2006/picture">
+                  <pic:nvPicPr>
+                    <pic:cNvPr id="1" name=""/>
+                    <pic:cNvPicPr/>
+                  </pic:nvPicPr>
+                  <pic:blipFill>
+                    <a:blip r:embed="rId8"/>
+                    <a:stretch>
+                      <a:fillRect/>
+                    </a:stretch>
+                  </pic:blipFill>
+                  <pic:spPr>
+                    <a:xfrm>
+                      <a:off x="0" y="0"/>
+                      <a:ext cx="2388655" cy="1376123"/>
+                    </a:xfrm>
+                    <a:prstGeom prst="rect">
+                      <a:avLst/>
+                    </a:prstGeom>
+                  </pic:spPr>
+                </pic:pic>
+              </a:graphicData>
+            </a:graphic>
+          </wp:inline>
+        </w:drawing>
+      </w:r>
+    </w:p>
+    <w:p>
+      <w:r>
+        <w:drawing>
+          <wp:inline distT="0" distB="0" distL="0" distR="0" wp14:anchorId="344052C3" wp14:editId="141F48C7">
+            <wp:extent cx="5067300" cy="1971146"/>
+            <wp:effectExtent l="0" t="0" r="0" b="0"/>
+            <wp:docPr id="6" name="Imagen 6"/>
+            <wp:cNvGraphicFramePr>
+              <a:graphicFrameLocks xmlns:a="http://schemas.openxmlformats.org/drawingml/2006/main" noChangeAspect="1"/>
+            </wp:cNvGraphicFramePr>
+            <a:graphic xmlns:a="http://schemas.openxmlformats.org/drawingml/2006/main">
+              <a:graphicData uri="http://schemas.openxmlformats.org/drawingml/2006/picture">
+                <pic:pic xmlns:pic="http://schemas.openxmlformats.org/drawingml/2006/picture">
+                  <pic:nvPicPr>
+                    <pic:cNvPr id="1" name=""/>
+                    <pic:cNvPicPr/>
+                  </pic:nvPicPr>
+                  <pic:blipFill>
+                    <a:blip r:embed="rId9"/>
+                    <a:stretch>
+                      <a:fillRect/>
+                    </a:stretch>
+                  </pic:blipFill>
+                  <pic:spPr>
+                    <a:xfrm>
+                      <a:off x="0" y="0"/>
+                      <a:ext cx="5078622" cy="1975550"/>
+                    </a:xfrm>
+                    <a:prstGeom prst="rect">
+                      <a:avLst/>
+                    </a:prstGeom>
+                  </pic:spPr>
+                </pic:pic>
+              </a:graphicData>
+            </a:graphic>
+          </wp:inline>
+        </w:drawing>
+      </w:r>
+    </w:p>
+    <w:p>
+      <w:r>
+        <w:t>Resonando a una frecuencia de 12.25 GHz</w:t>
+      </w:r>
+    </w:p>
+    <w:p>
+      <w:r>
+        <w:br w:type="page"/>
+      </w:r>
+    </w:p>
+    <w:p>
+      <w:r>
+        <w:lastRenderedPageBreak/>
+        <w:t>Acoplamiento entre resonadores</w:t>
+      </w:r>
+    </w:p>
+    <w:p>
+      <w:r>
+        <w:t>Se diseñaron dos resonadores, para analizar los cambios en la frecuencia de resonancia en función de la estructura de acoplamiento</w:t>
+      </w:r>
+    </w:p>
+    <w:p>
+      <w:r>
+        <w:drawing>
+          <wp:inline distT="0" distB="0" distL="0" distR="0" wp14:anchorId="34A77CE3" wp14:editId="2C2FDEC0">
+            <wp:extent cx="2603500" cy="1558916"/>
+            <wp:effectExtent l="0" t="0" r="6350" b="3810"/>
+            <wp:docPr id="7" name="Imagen 7"/>
+            <wp:cNvGraphicFramePr>
+              <a:graphicFrameLocks xmlns:a="http://schemas.openxmlformats.org/drawingml/2006/main" noChangeAspect="1"/>
+            </wp:cNvGraphicFramePr>
+            <a:graphic xmlns:a="http://schemas.openxmlformats.org/drawingml/2006/main">
+              <a:graphicData uri="http://schemas.openxmlformats.org/drawingml/2006/picture">
+                <pic:pic xmlns:pic="http://schemas.openxmlformats.org/drawingml/2006/picture">
+                  <pic:nvPicPr>
+                    <pic:cNvPr id="1" name=""/>
+                    <pic:cNvPicPr/>
+                  </pic:nvPicPr>
+                  <pic:blipFill>
+                    <a:blip r:embed="rId10"/>
+                    <a:stretch>
+                      <a:fillRect/>
+                    </a:stretch>
+                  </pic:blipFill>
+                  <pic:spPr>
+                    <a:xfrm>
+                      <a:off x="0" y="0"/>
+                      <a:ext cx="2625357" cy="1572003"/>
+                    </a:xfrm>
+                    <a:prstGeom prst="rect">
+                      <a:avLst/>
+                    </a:prstGeom>
+                  </pic:spPr>
+                </pic:pic>
+              </a:graphicData>
+            </a:graphic>
+          </wp:inline>
+        </w:drawing>
+      </w:r>
+      <w:r>
+        <w:drawing>
+          <wp:inline distT="0" distB="0" distL="0" distR="0" wp14:anchorId="413AA6C7" wp14:editId="618BAC92">
+            <wp:extent cx="2716530" cy="1558167"/>
+            <wp:effectExtent l="0" t="0" r="7620" b="4445"/>
+            <wp:docPr id="8" name="Imagen 8"/>
+            <wp:cNvGraphicFramePr>
+              <a:graphicFrameLocks xmlns:a="http://schemas.openxmlformats.org/drawingml/2006/main" noChangeAspect="1"/>
+            </wp:cNvGraphicFramePr>
+            <a:graphic xmlns:a="http://schemas.openxmlformats.org/drawingml/2006/main">
+              <a:graphicData uri="http://schemas.openxmlformats.org/drawingml/2006/picture">
+                <pic:pic xmlns:pic="http://schemas.openxmlformats.org/drawingml/2006/picture">
+                  <pic:nvPicPr>
+                    <pic:cNvPr id="1" name=""/>
+                    <pic:cNvPicPr/>
+                  </pic:nvPicPr>
+                  <pic:blipFill>
+                    <a:blip r:embed="rId11"/>
+                    <a:stretch>
+                      <a:fillRect/>
+                    </a:stretch>
+                  </pic:blipFill>
+                  <pic:spPr>
+                    <a:xfrm>
+                      <a:off x="0" y="0"/>
+                      <a:ext cx="2754940" cy="1580198"/>
+                    </a:xfrm>
+                    <a:prstGeom prst="rect">
+                      <a:avLst/>
+                    </a:prstGeom>
+                  </pic:spPr>
+                </pic:pic>
+              </a:graphicData>
+            </a:graphic>
+          </wp:inline>
+        </w:drawing>
+      </w:r>
+    </w:p>
+    <w:p>
+      <w:r>
+        <w:drawing>
+          <wp:inline distT="0" distB="0" distL="0" distR="0" wp14:anchorId="40E0DF30" wp14:editId="4E038BC3">
+            <wp:extent cx="5705843" cy="1943100"/>
+            <wp:effectExtent l="0" t="0" r="9525" b="0"/>
+            <wp:docPr id="9" name="Imagen 9"/>
+            <wp:cNvGraphicFramePr>
+              <a:graphicFrameLocks xmlns:a="http://schemas.openxmlformats.org/drawingml/2006/main" noChangeAspect="1"/>
+            </wp:cNvGraphicFramePr>
+            <a:graphic xmlns:a="http://schemas.openxmlformats.org/drawingml/2006/main">
+              <a:graphicData uri="http://schemas.openxmlformats.org/drawingml/2006/picture">
+                <pic:pic xmlns:pic="http://schemas.openxmlformats.org/drawingml/2006/picture">
+                  <pic:nvPicPr>
+                    <pic:cNvPr id="1" name=""/>
+                    <pic:cNvPicPr/>
+                  </pic:nvPicPr>
+                  <pic:blipFill>
+                    <a:blip r:embed="rId12"/>
+                    <a:stretch>
+                      <a:fillRect/>
+                    </a:stretch>
+                  </pic:blipFill>
+                  <pic:spPr>
+                    <a:xfrm>
+                      <a:off x="0" y="0"/>
+                      <a:ext cx="5709299" cy="1944277"/>
+                    </a:xfrm>
+                    <a:prstGeom prst="rect">
+                      <a:avLst/>
+                    </a:prstGeom>
+                  </pic:spPr>
+                </pic:pic>
+              </a:graphicData>
+            </a:graphic>
+          </wp:inline>
+        </w:drawing>
+      </w:r>
+    </w:p>
+    <w:p>
+      <w:r>
+        <w:t>Resonando a una frecuencia de 12.2</w:t>
+      </w:r>
+      <w:r>
+        <w:t>7</w:t>
+      </w:r>
+      <w:r>
+        <w:t xml:space="preserve"> GHz</w:t>
+      </w:r>
+      <w:r>
+        <w:t xml:space="preserve"> y </w:t>
+      </w:r>
+      <w:r>
+        <w:t>12.</w:t>
+      </w:r>
+      <w:r>
+        <w:t>31</w:t>
+      </w:r>
+      <w:r>
+        <w:t xml:space="preserve"> GHz</w:t>
+      </w:r>
+    </w:p>
+    <w:p>
+      <w:r>
+        <w:t>------------------------------------------------------------------------------------------------------------------------------</w:t>
+      </w:r>
+    </w:p>
+    <w:p>
+      <w:r>
+        <w:t xml:space="preserve">      </w:t>
+      </w:r>
+      <w:r>
+        <w:drawing>
+          <wp:inline distT="0" distB="0" distL="0" distR="0" wp14:anchorId="3BF729FA" wp14:editId="6449AE65">
+            <wp:extent cx="3117266" cy="1435100"/>
+            <wp:effectExtent l="0" t="0" r="6985" b="0"/>
+            <wp:docPr id="10" name="Imagen 10"/>
+            <wp:cNvGraphicFramePr>
+              <a:graphicFrameLocks xmlns:a="http://schemas.openxmlformats.org/drawingml/2006/main" noChangeAspect="1"/>
+            </wp:cNvGraphicFramePr>
+            <a:graphic xmlns:a="http://schemas.openxmlformats.org/drawingml/2006/main">
+              <a:graphicData uri="http://schemas.openxmlformats.org/drawingml/2006/picture">
+                <pic:pic xmlns:pic="http://schemas.openxmlformats.org/drawingml/2006/picture">
+                  <pic:nvPicPr>
+                    <pic:cNvPr id="1" name=""/>
+                    <pic:cNvPicPr/>
+                  </pic:nvPicPr>
+                  <pic:blipFill>
+                    <a:blip r:embed="rId13"/>
+                    <a:stretch>
+                      <a:fillRect/>
+                    </a:stretch>
+                  </pic:blipFill>
+                  <pic:spPr>
+                    <a:xfrm>
+                      <a:off x="0" y="0"/>
+                      <a:ext cx="3138836" cy="1445030"/>
+                    </a:xfrm>
+                    <a:prstGeom prst="rect">
+                      <a:avLst/>
+                    </a:prstGeom>
+                  </pic:spPr>
+                </pic:pic>
+              </a:graphicData>
+            </a:graphic>
+          </wp:inline>
+        </w:drawing>
+      </w:r>
+    </w:p>
+    <w:p>
+      <w:r>
+        <w:drawing>
+          <wp:inline distT="0" distB="0" distL="0" distR="0" wp14:anchorId="13D4A861" wp14:editId="307A464A">
+            <wp:extent cx="5400040" cy="1930400"/>
+            <wp:effectExtent l="0" t="0" r="0" b="0"/>
+            <wp:docPr id="11" name="Imagen 11"/>
+            <wp:cNvGraphicFramePr>
+              <a:graphicFrameLocks xmlns:a="http://schemas.openxmlformats.org/drawingml/2006/main" noChangeAspect="1"/>
+            </wp:cNvGraphicFramePr>
+            <a:graphic xmlns:a="http://schemas.openxmlformats.org/drawingml/2006/main">
+              <a:graphicData uri="http://schemas.openxmlformats.org/drawingml/2006/picture">
+                <pic:pic xmlns:pic="http://schemas.openxmlformats.org/drawingml/2006/picture">
+                  <pic:nvPicPr>
+                    <pic:cNvPr id="1" name=""/>
+                    <pic:cNvPicPr/>
+                  </pic:nvPicPr>
+                  <pic:blipFill>
+                    <a:blip r:embed="rId14"/>
+                    <a:stretch>
+                      <a:fillRect/>
+                    </a:stretch>
+                  </pic:blipFill>
+                  <pic:spPr>
+                    <a:xfrm>
+                      <a:off x="0" y="0"/>
+                      <a:ext cx="5400040" cy="1930400"/>
+                    </a:xfrm>
+                    <a:prstGeom prst="rect">
+                      <a:avLst/>
+                    </a:prstGeom>
+                  </pic:spPr>
+                </pic:pic>
+              </a:graphicData>
+            </a:graphic>
+          </wp:inline>
+        </w:drawing>
+      </w:r>
+    </w:p>
+    <w:p>
+      <w:r>
+        <w:t>------------------------------------------------------------------------------------------------------------------------------</w:t>
+      </w:r>
+    </w:p>
+    <w:p>
+      <w:r>
+        <w:lastRenderedPageBreak/>
+        <w:drawing>
+          <wp:inline distT="0" distB="0" distL="0" distR="0" wp14:anchorId="4BAD5C46" wp14:editId="3FAD5DA1">
+            <wp:extent cx="3213100" cy="1476953"/>
+            <wp:effectExtent l="0" t="0" r="6350" b="9525"/>
+            <wp:docPr id="12" name="Imagen 12"/>
+            <wp:cNvGraphicFramePr>
+              <a:graphicFrameLocks xmlns:a="http://schemas.openxmlformats.org/drawingml/2006/main" noChangeAspect="1"/>
+            </wp:cNvGraphicFramePr>
+            <a:graphic xmlns:a="http://schemas.openxmlformats.org/drawingml/2006/main">
+              <a:graphicData uri="http://schemas.openxmlformats.org/drawingml/2006/picture">
+                <pic:pic xmlns:pic="http://schemas.openxmlformats.org/drawingml/2006/picture">
+                  <pic:nvPicPr>
+                    <pic:cNvPr id="1" name=""/>
+                    <pic:cNvPicPr/>
+                  </pic:nvPicPr>
+                  <pic:blipFill>
+                    <a:blip r:embed="rId15"/>
+                    <a:stretch>
+                      <a:fillRect/>
+                    </a:stretch>
+                  </pic:blipFill>
+                  <pic:spPr>
+                    <a:xfrm>
+                      <a:off x="0" y="0"/>
+                      <a:ext cx="3228567" cy="1484063"/>
+                    </a:xfrm>
+                    <a:prstGeom prst="rect">
+                      <a:avLst/>
+                    </a:prstGeom>
+                  </pic:spPr>
+                </pic:pic>
+              </a:graphicData>
+            </a:graphic>
+          </wp:inline>
+        </w:drawing>
+      </w:r>
+    </w:p>
+    <w:p>
+      <w:r>
+        <w:drawing>
+          <wp:inline distT="0" distB="0" distL="0" distR="0" wp14:anchorId="7C3932C6" wp14:editId="67C9FFE9">
+            <wp:extent cx="5848350" cy="2006760"/>
+            <wp:effectExtent l="0" t="0" r="0" b="0"/>
+            <wp:docPr id="13" name="Imagen 13"/>
+            <wp:cNvGraphicFramePr>
+              <a:graphicFrameLocks xmlns:a="http://schemas.openxmlformats.org/drawingml/2006/main" noChangeAspect="1"/>
+            </wp:cNvGraphicFramePr>
+            <a:graphic xmlns:a="http://schemas.openxmlformats.org/drawingml/2006/main">
+              <a:graphicData uri="http://schemas.openxmlformats.org/drawingml/2006/picture">
+                <pic:pic xmlns:pic="http://schemas.openxmlformats.org/drawingml/2006/picture">
+                  <pic:nvPicPr>
+                    <pic:cNvPr id="1" name=""/>
+                    <pic:cNvPicPr/>
+                  </pic:nvPicPr>
+                  <pic:blipFill>
+                    <a:blip r:embed="rId16"/>
+                    <a:stretch>
+                      <a:fillRect/>
+                    </a:stretch>
+                  </pic:blipFill>
+                  <pic:spPr>
+                    <a:xfrm>
+                      <a:off x="0" y="0"/>
+                      <a:ext cx="5861804" cy="2011376"/>
+                    </a:xfrm>
+                    <a:prstGeom prst="rect">
+                      <a:avLst/>
+                    </a:prstGeom>
+                  </pic:spPr>
+                </pic:pic>
+              </a:graphicData>
+            </a:graphic>
+          </wp:inline>
+        </w:drawing>
+      </w:r>
+    </w:p>
+    <w:p>
+      <w:r>
+        <w:t>Resonando a una frecuencia de 12.27 GHz y 12.3</w:t>
+      </w:r>
+      <w:r>
+        <w:t>3</w:t>
+      </w:r>
+      <w:r>
+        <w:t xml:space="preserve"> GHz</w:t>
+      </w:r>
+    </w:p>
+    <w:p>
+      <w:r>
+        <w:t>------------------------------------------------------------------------------------------------------------------------------</w:t>
+      </w:r>
+    </w:p>
+    <w:p>
+      <w:r>
+        <w:drawing>
+          <wp:inline distT="0" distB="0" distL="0" distR="0" wp14:anchorId="31895450" wp14:editId="3981AC26">
+            <wp:extent cx="3232150" cy="1333300"/>
+            <wp:effectExtent l="0" t="0" r="6350" b="635"/>
+            <wp:docPr id="14" name="Imagen 14"/>
+            <wp:cNvGraphicFramePr>
+              <a:graphicFrameLocks xmlns:a="http://schemas.openxmlformats.org/drawingml/2006/main" noChangeAspect="1"/>
+            </wp:cNvGraphicFramePr>
+            <a:graphic xmlns:a="http://schemas.openxmlformats.org/drawingml/2006/main">
+              <a:graphicData uri="http://schemas.openxmlformats.org/drawingml/2006/picture">
+                <pic:pic xmlns:pic="http://schemas.openxmlformats.org/drawingml/2006/picture">
+                  <pic:nvPicPr>
+                    <pic:cNvPr id="1" name=""/>
+                    <pic:cNvPicPr/>
+                  </pic:nvPicPr>
+                  <pic:blipFill>
+                    <a:blip r:embed="rId17"/>
+                    <a:stretch>
+                      <a:fillRect/>
+                    </a:stretch>
+                  </pic:blipFill>
+                  <pic:spPr>
+                    <a:xfrm>
+                      <a:off x="0" y="0"/>
+                      <a:ext cx="3249333" cy="1340388"/>
+                    </a:xfrm>
+                    <a:prstGeom prst="rect">
+                      <a:avLst/>
+                    </a:prstGeom>
+                  </pic:spPr>
+                </pic:pic>
+              </a:graphicData>
+            </a:graphic>
+          </wp:inline>
+        </w:drawing>
+      </w:r>
+    </w:p>
+    <w:p>
+      <w:r>
+        <w:drawing>
+          <wp:inline distT="0" distB="0" distL="0" distR="0" wp14:anchorId="614CFB32" wp14:editId="60F39133">
+            <wp:extent cx="5541253" cy="1968500"/>
+            <wp:effectExtent l="0" t="0" r="2540" b="0"/>
+            <wp:docPr id="15" name="Imagen 15"/>
+            <wp:cNvGraphicFramePr>
+              <a:graphicFrameLocks xmlns:a="http://schemas.openxmlformats.org/drawingml/2006/main" noChangeAspect="1"/>
+            </wp:cNvGraphicFramePr>
+            <a:graphic xmlns:a="http://schemas.openxmlformats.org/drawingml/2006/main">
+              <a:graphicData uri="http://schemas.openxmlformats.org/drawingml/2006/picture">
+                <pic:pic xmlns:pic="http://schemas.openxmlformats.org/drawingml/2006/picture">
+                  <pic:nvPicPr>
+                    <pic:cNvPr id="1" name=""/>
+                    <pic:cNvPicPr/>
+                  </pic:nvPicPr>
+                  <pic:blipFill>
+                    <a:blip r:embed="rId18"/>
+                    <a:stretch>
+                      <a:fillRect/>
+                    </a:stretch>
+                  </pic:blipFill>
+                  <pic:spPr>
+                    <a:xfrm>
+                      <a:off x="0" y="0"/>
+                      <a:ext cx="5545226" cy="1969911"/>
+                    </a:xfrm>
+                    <a:prstGeom prst="rect">
+                      <a:avLst/>
+                    </a:prstGeom>
+                  </pic:spPr>
+                </pic:pic>
+              </a:graphicData>
+            </a:graphic>
+          </wp:inline>
+        </w:drawing>
+      </w:r>
+    </w:p>
+    <w:p>
+      <w:r>
+        <w:t>Resonando a una frecuencia de 12.</w:t>
+      </w:r>
+      <w:r>
+        <w:t>31</w:t>
+      </w:r>
+      <w:r>
+        <w:t xml:space="preserve"> GHz y 12.3</w:t>
+      </w:r>
+      <w:r>
+        <w:t>5</w:t>
+      </w:r>
+      <w:r>
+        <w:t xml:space="preserve"> GHz</w:t>
+      </w:r>
+    </w:p>
+    <w:p>
+      <w:r>
+        <w:t>------------------------------------------------------------------------------------------------------------------------------</w:t>
+      </w:r>
+    </w:p>
+    <w:p>
+      <w:r>
+        <w:lastRenderedPageBreak/>
+        <w:drawing>
+          <wp:inline distT="0" distB="0" distL="0" distR="0" wp14:anchorId="747F8A88" wp14:editId="4CBD623B">
+            <wp:extent cx="3448050" cy="1420334"/>
+            <wp:effectExtent l="0" t="0" r="0" b="8890"/>
+            <wp:docPr id="16" name="Imagen 16"/>
+            <wp:cNvGraphicFramePr>
+              <a:graphicFrameLocks xmlns:a="http://schemas.openxmlformats.org/drawingml/2006/main" noChangeAspect="1"/>
+            </wp:cNvGraphicFramePr>
+            <a:graphic xmlns:a="http://schemas.openxmlformats.org/drawingml/2006/main">
+              <a:graphicData uri="http://schemas.openxmlformats.org/drawingml/2006/picture">
+                <pic:pic xmlns:pic="http://schemas.openxmlformats.org/drawingml/2006/picture">
+                  <pic:nvPicPr>
+                    <pic:cNvPr id="1" name=""/>
+                    <pic:cNvPicPr/>
+                  </pic:nvPicPr>
+                  <pic:blipFill>
+                    <a:blip r:embed="rId19"/>
+                    <a:stretch>
+                      <a:fillRect/>
+                    </a:stretch>
+                  </pic:blipFill>
+                  <pic:spPr>
+                    <a:xfrm>
+                      <a:off x="0" y="0"/>
+                      <a:ext cx="3458072" cy="1424462"/>
+                    </a:xfrm>
+                    <a:prstGeom prst="rect">
+                      <a:avLst/>
+                    </a:prstGeom>
+                  </pic:spPr>
+                </pic:pic>
+              </a:graphicData>
+            </a:graphic>
+          </wp:inline>
+        </w:drawing>
+      </w:r>
+    </w:p>
+    <w:p>
+      <w:r>
+        <w:drawing>
+          <wp:inline distT="0" distB="0" distL="0" distR="0" wp14:anchorId="74383A8A" wp14:editId="76AAB407">
+            <wp:extent cx="5691934" cy="1981200"/>
+            <wp:effectExtent l="0" t="0" r="4445" b="0"/>
+            <wp:docPr id="17" name="Imagen 17"/>
+            <wp:cNvGraphicFramePr>
+              <a:graphicFrameLocks xmlns:a="http://schemas.openxmlformats.org/drawingml/2006/main" noChangeAspect="1"/>
+            </wp:cNvGraphicFramePr>
+            <a:graphic xmlns:a="http://schemas.openxmlformats.org/drawingml/2006/main">
+              <a:graphicData uri="http://schemas.openxmlformats.org/drawingml/2006/picture">
+                <pic:pic xmlns:pic="http://schemas.openxmlformats.org/drawingml/2006/picture">
+                  <pic:nvPicPr>
+                    <pic:cNvPr id="1" name=""/>
+                    <pic:cNvPicPr/>
+                  </pic:nvPicPr>
+                  <pic:blipFill>
+                    <a:blip r:embed="rId20"/>
+                    <a:stretch>
+                      <a:fillRect/>
+                    </a:stretch>
+                  </pic:blipFill>
+                  <pic:spPr>
+                    <a:xfrm>
+                      <a:off x="0" y="0"/>
+                      <a:ext cx="5697475" cy="1983129"/>
+                    </a:xfrm>
+                    <a:prstGeom prst="rect">
+                      <a:avLst/>
+                    </a:prstGeom>
+                  </pic:spPr>
+                </pic:pic>
+              </a:graphicData>
+            </a:graphic>
+          </wp:inline>
+        </w:drawing>
+      </w:r>
+    </w:p>
+    <w:p>
+      <w:r>
+        <w:t xml:space="preserve">Resonando a una frecuencia </w:t>
+      </w:r>
+      <w:r>
+        <w:t>central de 12.38 GHz</w:t>
       </w:r>
     </w:p>
     <w:sectPr>
@@ -2810,6 +3893,7 @@
   <w:style w:type="paragraph" w:default="1" w:styleId="Normal">
     <w:name w:val="Normal"/>
     <w:qFormat/>
+    <w:rsid w:val="00DA6A03"/>
   </w:style>
   <w:style w:type="character" w:default="1" w:styleId="Fuentedeprrafopredeter">
     <w:name w:val="Default Paragraph Font"/>
@@ -2837,6 +3921,16 @@
     <w:uiPriority w:val="99"/>
     <w:semiHidden/>
     <w:unhideWhenUsed/>
+  </w:style>
+  <w:style w:type="character" w:styleId="Textodelmarcadordeposicin">
+    <w:name w:val="Placeholder Text"/>
+    <w:basedOn w:val="Fuentedeprrafopredeter"/>
+    <w:uiPriority w:val="99"/>
+    <w:semiHidden/>
+    <w:rsid w:val="00D85DA1"/>
+    <w:rPr>
+      <w:color w:val="808080"/>
+    </w:rPr>
   </w:style>
 </w:styles>
 </file>

</xml_diff>